<commit_message>
ajustement de la disposition des boutons
</commit_message>
<xml_diff>
--- a/EatSafe-Dossier_Soleau.docx
+++ b/EatSafe-Dossier_Soleau.docx
@@ -8,42 +8,13 @@
           <w:b/>
           <w:bCs/>
         </w:rPr>
-        <w:t xml:space="preserve"># </w:t>
-      </w:r>
-      <w:proofErr w:type="spellStart"/>
-      <w:r>
-        <w:rPr>
-          <w:b/>
-          <w:bCs/>
-        </w:rPr>
-        <w:t>EatSafe</w:t>
-      </w:r>
-      <w:proofErr w:type="spellEnd"/>
-      <w:r>
-        <w:rPr>
-          <w:b/>
-          <w:bCs/>
-        </w:rPr>
-        <w:t xml:space="preserve"> – Application mobile de veille rappels alimentaires</w:t>
+        <w:t># EatSafe – Application mobile de veille rappels alimentaires</w:t>
       </w:r>
     </w:p>
     <w:p/>
     <w:p>
-      <w:proofErr w:type="spellStart"/>
-      <w:r>
-        <w:t>EatSafe</w:t>
-      </w:r>
-      <w:proofErr w:type="spellEnd"/>
-      <w:r>
-        <w:t xml:space="preserve"> est une application </w:t>
-      </w:r>
-      <w:proofErr w:type="spellStart"/>
-      <w:r>
-        <w:t>React</w:t>
-      </w:r>
-      <w:proofErr w:type="spellEnd"/>
-      <w:r>
-        <w:t xml:space="preserve"> Native (Expo) qui permet de scanner les emballages de produits alimentaires, d'extraire le numéro de lot via OCR et de vérifier instantanément s'ils font l'objet d'un rappel officiel (France, USA, </w:t>
+      <w:r>
+        <w:t xml:space="preserve">EatSafe est une application React Native (Expo) qui permet de scanner les emballages de produits alimentaires, d'extraire le numéro de lot via OCR et de vérifier instantanément s'ils font l'objet d'un rappel officiel (France, USA, </w:t>
       </w:r>
       <w:r>
         <w:t xml:space="preserve">Canada, Royaume-Uni, </w:t>
@@ -70,57 +41,17 @@
     </w:p>
     <w:p>
       <w:r>
-        <w:t>- Sauvegarde locale des scans via SQLite (`expo-</w:t>
-      </w:r>
-      <w:proofErr w:type="spellStart"/>
-      <w:r>
-        <w:t>sqlite</w:t>
-      </w:r>
-      <w:proofErr w:type="spellEnd"/>
-      <w:r>
-        <w:t>`) + synchronisation manuelle/automatique.</w:t>
-      </w:r>
-    </w:p>
-    <w:p>
-      <w:r>
-        <w:t xml:space="preserve">- Vérification des rappels via API </w:t>
-      </w:r>
-      <w:proofErr w:type="spellStart"/>
-      <w:r>
-        <w:t>RappelConso</w:t>
-      </w:r>
-      <w:proofErr w:type="spellEnd"/>
-      <w:r>
-        <w:t xml:space="preserve"> (France) et </w:t>
-      </w:r>
-      <w:proofErr w:type="spellStart"/>
-      <w:r>
-        <w:t>OpenFDA</w:t>
-      </w:r>
-      <w:proofErr w:type="spellEnd"/>
-      <w:r>
-        <w:t xml:space="preserve"> (USA).</w:t>
-      </w:r>
-    </w:p>
-    <w:p>
-      <w:r>
-        <w:t>- Notifications push et tâches de fond (`expo-notifications`, `expo-</w:t>
-      </w:r>
-      <w:proofErr w:type="spellStart"/>
-      <w:r>
-        <w:t>task</w:t>
-      </w:r>
-      <w:proofErr w:type="spellEnd"/>
-      <w:r>
-        <w:t>-manager`, `expo-background-</w:t>
-      </w:r>
-      <w:proofErr w:type="spellStart"/>
-      <w:r>
-        <w:t>fetch</w:t>
-      </w:r>
-      <w:proofErr w:type="spellEnd"/>
-      <w:r>
-        <w:t>`).</w:t>
+        <w:t>- Sauvegarde locale des scans via SQLite (`expo-sqlite`) + synchronisation manuelle/automatique.</w:t>
+      </w:r>
+    </w:p>
+    <w:p>
+      <w:r>
+        <w:t>- Vérification des rappels via API RappelConso (France) et OpenFDA (USA).</w:t>
+      </w:r>
+    </w:p>
+    <w:p>
+      <w:r>
+        <w:t>- Notifications push et tâches de fond (`expo-notifications`, `expo-task-manager`, `expo-background-fetch`).</w:t>
       </w:r>
     </w:p>
     <w:p>
@@ -130,104 +61,7 @@
     </w:p>
     <w:p>
       <w:r>
-        <w:t xml:space="preserve">- Architecture modulaire (services, </w:t>
-      </w:r>
-      <w:proofErr w:type="spellStart"/>
-      <w:r>
-        <w:t>hooks</w:t>
-      </w:r>
-      <w:proofErr w:type="spellEnd"/>
-      <w:r>
-        <w:t xml:space="preserve">, </w:t>
-      </w:r>
-      <w:proofErr w:type="spellStart"/>
-      <w:r>
-        <w:t>utils</w:t>
-      </w:r>
-      <w:proofErr w:type="spellEnd"/>
-      <w:r>
-        <w:t>) + Expo Router (</w:t>
-      </w:r>
-      <w:proofErr w:type="spellStart"/>
-      <w:r>
-        <w:t>tabs</w:t>
-      </w:r>
-      <w:proofErr w:type="spellEnd"/>
-      <w:r>
-        <w:t xml:space="preserve"> + modales).</w:t>
-      </w:r>
-    </w:p>
-    <w:p/>
-    <w:p>
-      <w:r>
-        <w:rPr>
-          <w:b/>
-          <w:bCs/>
-        </w:rPr>
-        <w:t>## Démarrage</w:t>
-      </w:r>
-    </w:p>
-    <w:p/>
-    <w:p>
-      <w:r>
-        <w:t>1. Installer les dépendances :</w:t>
-      </w:r>
-    </w:p>
-    <w:p>
-      <w:r>
-        <w:t>   ```</w:t>
-      </w:r>
-      <w:proofErr w:type="spellStart"/>
-      <w:r>
-        <w:t>bash</w:t>
-      </w:r>
-      <w:proofErr w:type="spellEnd"/>
-    </w:p>
-    <w:p>
-      <w:r>
-        <w:t>   </w:t>
-      </w:r>
-      <w:proofErr w:type="spellStart"/>
-      <w:proofErr w:type="gramStart"/>
-      <w:r>
-        <w:t>npm</w:t>
-      </w:r>
-      <w:proofErr w:type="spellEnd"/>
-      <w:proofErr w:type="gramEnd"/>
-      <w:r>
-        <w:t xml:space="preserve"> </w:t>
-      </w:r>
-      <w:proofErr w:type="spellStart"/>
-      <w:r>
-        <w:t>install</w:t>
-      </w:r>
-      <w:proofErr w:type="spellEnd"/>
-    </w:p>
-    <w:p>
-      <w:r>
-        <w:t>   ```</w:t>
-      </w:r>
-    </w:p>
-    <w:p/>
-    <w:p>
-      <w:r>
-        <w:t xml:space="preserve">2. Renseigner la configuration </w:t>
-      </w:r>
-      <w:proofErr w:type="spellStart"/>
-      <w:r>
-        <w:t>Firebase</w:t>
-      </w:r>
-      <w:proofErr w:type="spellEnd"/>
-      <w:r>
-        <w:t xml:space="preserve"> dans `src/services/</w:t>
-      </w:r>
-      <w:proofErr w:type="spellStart"/>
-      <w:r>
-        <w:t>firebaseService.ts</w:t>
-      </w:r>
-      <w:proofErr w:type="spellEnd"/>
-      <w:r>
-        <w:t>`.</w:t>
+        <w:t>- Architecture modulaire (services, hooks, utils) + Expo Router (tabs + modales).</w:t>
       </w:r>
     </w:p>
     <w:p/>
@@ -237,25 +71,30 @@
           <w:lang w:val="en-GB"/>
         </w:rPr>
       </w:pPr>
+    </w:p>
+    <w:p>
       <w:r>
         <w:rPr>
-          <w:lang w:val="en-GB"/>
+          <w:b/>
+          <w:bCs/>
         </w:rPr>
-        <w:t xml:space="preserve">3. Pour iOS/Android (via Expo Go </w:t>
-      </w:r>
-      <w:proofErr w:type="spellStart"/>
-      <w:r>
-        <w:rPr>
-          <w:lang w:val="en-GB"/>
-        </w:rPr>
-        <w:t>ou</w:t>
-      </w:r>
-      <w:proofErr w:type="spellEnd"/>
-      <w:r>
-        <w:rPr>
-          <w:lang w:val="en-GB"/>
-        </w:rPr>
-        <w:t xml:space="preserve"> build):</w:t>
+        <w:t>## Structure du projet</w:t>
+      </w:r>
+    </w:p>
+    <w:p/>
+    <w:p>
+      <w:r>
+        <w:t>```</w:t>
+      </w:r>
+    </w:p>
+    <w:p>
+      <w:r>
+        <w:t>app/                   → Routes Expo Router (tabs, détails, modales)</w:t>
+      </w:r>
+    </w:p>
+    <w:p>
+      <w:r>
+        <w:t>src/components/        → Composants UI (Scanner, ProductCard…)</w:t>
       </w:r>
     </w:p>
     <w:p>
@@ -268,7 +107,7 @@
         <w:rPr>
           <w:lang w:val="en-GB"/>
         </w:rPr>
-        <w:t>   ```bash</w:t>
+        <w:t>src/screens/           → Écrans (Home, Scan, History, Detail, ManualEntry)</w:t>
       </w:r>
     </w:p>
     <w:p>
@@ -281,35 +120,9 @@
         <w:rPr>
           <w:lang w:val="en-GB"/>
         </w:rPr>
-        <w:t>   </w:t>
-      </w:r>
-      <w:proofErr w:type="spellStart"/>
-      <w:r>
-        <w:rPr>
-          <w:lang w:val="en-GB"/>
-        </w:rPr>
-        <w:t>npm</w:t>
-      </w:r>
-      <w:proofErr w:type="spellEnd"/>
-      <w:r>
-        <w:rPr>
-          <w:lang w:val="en-GB"/>
-        </w:rPr>
-        <w:t xml:space="preserve"> run start</w:t>
-      </w:r>
-    </w:p>
-    <w:p>
-      <w:r>
-        <w:rPr>
-          <w:lang w:val="en-GB"/>
-        </w:rPr>
-        <w:t>   </w:t>
-      </w:r>
-      <w:r>
-        <w:t>```</w:t>
-      </w:r>
-    </w:p>
-    <w:p/>
+        <w:t>src/services/          → Services (OCR, API, DB, notifications, background)</w:t>
+      </w:r>
+    </w:p>
     <w:p>
       <w:pPr>
         <w:rPr>
@@ -320,25 +133,8 @@
         <w:rPr>
           <w:lang w:val="en-GB"/>
         </w:rPr>
-        <w:lastRenderedPageBreak/>
-        <w:t xml:space="preserve">4. Tests </w:t>
-      </w:r>
-      <w:proofErr w:type="spellStart"/>
-      <w:proofErr w:type="gramStart"/>
-      <w:r>
-        <w:rPr>
-          <w:lang w:val="en-GB"/>
-        </w:rPr>
-        <w:t>unitaires</w:t>
-      </w:r>
-      <w:proofErr w:type="spellEnd"/>
-      <w:r>
-        <w:rPr>
-          <w:lang w:val="en-GB"/>
-        </w:rPr>
-        <w:t xml:space="preserve"> :</w:t>
-      </w:r>
-      <w:proofErr w:type="gramEnd"/>
+        <w:t>src/utils/             → Helpers (matching, data cleanup)</w:t>
+      </w:r>
     </w:p>
     <w:p>
       <w:pPr>
@@ -350,381 +146,39 @@
         <w:rPr>
           <w:lang w:val="en-GB"/>
         </w:rPr>
-        <w:t>   ```bash</w:t>
-      </w:r>
-    </w:p>
-    <w:p>
-      <w:pPr>
-        <w:rPr>
-          <w:lang w:val="en-GB"/>
-        </w:rPr>
-      </w:pPr>
-      <w:r>
-        <w:rPr>
-          <w:lang w:val="en-GB"/>
-        </w:rPr>
-        <w:t>   </w:t>
-      </w:r>
-      <w:proofErr w:type="spellStart"/>
-      <w:r>
-        <w:rPr>
-          <w:lang w:val="en-GB"/>
-        </w:rPr>
-        <w:t>npm</w:t>
-      </w:r>
-      <w:proofErr w:type="spellEnd"/>
-      <w:r>
-        <w:rPr>
-          <w:lang w:val="en-GB"/>
-        </w:rPr>
-        <w:t xml:space="preserve"> test</w:t>
-      </w:r>
-    </w:p>
-    <w:p>
-      <w:pPr>
-        <w:rPr>
-          <w:lang w:val="en-GB"/>
-        </w:rPr>
-      </w:pPr>
-      <w:r>
-        <w:rPr>
-          <w:lang w:val="en-GB"/>
-        </w:rPr>
-        <w:t>   ```</w:t>
-      </w:r>
-    </w:p>
-    <w:p>
-      <w:pPr>
-        <w:rPr>
-          <w:lang w:val="en-GB"/>
-        </w:rPr>
-      </w:pPr>
-    </w:p>
-    <w:p>
-      <w:r>
-        <w:rPr>
-          <w:b/>
-          <w:bCs/>
-        </w:rPr>
-        <w:t>## Structure du projet</w:t>
+        <w:t>src/hooks/             → Hooks métier (`useScannedProducts`)</w:t>
+      </w:r>
+    </w:p>
+    <w:p>
+      <w:r>
+        <w:t>firebase/functions/    → Cloud Functions (purge + notifications rappel)</w:t>
+      </w:r>
+    </w:p>
+    <w:p>
+      <w:r>
+        <w:t>```</w:t>
       </w:r>
     </w:p>
     <w:p/>
-    <w:p>
-      <w:r>
-        <w:t>```</w:t>
-      </w:r>
-    </w:p>
-    <w:p>
-      <w:proofErr w:type="gramStart"/>
-      <w:r>
-        <w:t>app</w:t>
-      </w:r>
-      <w:proofErr w:type="gramEnd"/>
-      <w:r>
-        <w:t>/                   → Routes Expo Router (</w:t>
-      </w:r>
-      <w:proofErr w:type="spellStart"/>
-      <w:r>
-        <w:t>tabs</w:t>
-      </w:r>
-      <w:proofErr w:type="spellEnd"/>
-      <w:r>
-        <w:t>, détails, modales)</w:t>
-      </w:r>
-    </w:p>
-    <w:p>
-      <w:proofErr w:type="gramStart"/>
-      <w:r>
-        <w:t>src</w:t>
-      </w:r>
-      <w:proofErr w:type="gramEnd"/>
-      <w:r>
-        <w:t xml:space="preserve">/components/        → Composants UI (Scanner, </w:t>
-      </w:r>
-      <w:proofErr w:type="spellStart"/>
-      <w:r>
-        <w:t>ProductCard</w:t>
-      </w:r>
-      <w:proofErr w:type="spellEnd"/>
-      <w:r>
-        <w:t>…)</w:t>
-      </w:r>
-    </w:p>
-    <w:p>
-      <w:pPr>
-        <w:rPr>
-          <w:lang w:val="en-GB"/>
-        </w:rPr>
-      </w:pPr>
-      <w:proofErr w:type="spellStart"/>
-      <w:r>
-        <w:rPr>
-          <w:lang w:val="en-GB"/>
-        </w:rPr>
-        <w:t>src</w:t>
-      </w:r>
-      <w:proofErr w:type="spellEnd"/>
-      <w:r>
-        <w:rPr>
-          <w:lang w:val="en-GB"/>
-        </w:rPr>
-        <w:t xml:space="preserve">/screens/           → </w:t>
-      </w:r>
-      <w:proofErr w:type="spellStart"/>
-      <w:r>
-        <w:rPr>
-          <w:lang w:val="en-GB"/>
-        </w:rPr>
-        <w:t>Écrans</w:t>
-      </w:r>
-      <w:proofErr w:type="spellEnd"/>
-      <w:r>
-        <w:rPr>
-          <w:lang w:val="en-GB"/>
-        </w:rPr>
-        <w:t xml:space="preserve"> (Home, Scan, History, Detail, </w:t>
-      </w:r>
-      <w:proofErr w:type="spellStart"/>
-      <w:r>
-        <w:rPr>
-          <w:lang w:val="en-GB"/>
-        </w:rPr>
-        <w:t>ManualEntry</w:t>
-      </w:r>
-      <w:proofErr w:type="spellEnd"/>
-      <w:r>
-        <w:rPr>
-          <w:lang w:val="en-GB"/>
-        </w:rPr>
-        <w:t>)</w:t>
-      </w:r>
-    </w:p>
-    <w:p>
-      <w:pPr>
-        <w:rPr>
-          <w:lang w:val="en-GB"/>
-        </w:rPr>
-      </w:pPr>
-      <w:proofErr w:type="spellStart"/>
-      <w:r>
-        <w:rPr>
-          <w:lang w:val="en-GB"/>
-        </w:rPr>
-        <w:t>src</w:t>
-      </w:r>
-      <w:proofErr w:type="spellEnd"/>
-      <w:r>
-        <w:rPr>
-          <w:lang w:val="en-GB"/>
-        </w:rPr>
-        <w:t>/services/          → Services (OCR, API, DB, notifications, background)</w:t>
-      </w:r>
-    </w:p>
-    <w:p>
-      <w:pPr>
-        <w:rPr>
-          <w:lang w:val="en-GB"/>
-        </w:rPr>
-      </w:pPr>
-      <w:proofErr w:type="spellStart"/>
-      <w:r>
-        <w:rPr>
-          <w:lang w:val="en-GB"/>
-        </w:rPr>
-        <w:t>src</w:t>
-      </w:r>
-      <w:proofErr w:type="spellEnd"/>
-      <w:r>
-        <w:rPr>
-          <w:lang w:val="en-GB"/>
-        </w:rPr>
-        <w:t>/utils/             → Helpers (matching, data cleanup)</w:t>
-      </w:r>
-    </w:p>
-    <w:p>
-      <w:pPr>
-        <w:rPr>
-          <w:lang w:val="en-GB"/>
-        </w:rPr>
-      </w:pPr>
-      <w:proofErr w:type="spellStart"/>
-      <w:r>
-        <w:rPr>
-          <w:lang w:val="en-GB"/>
-        </w:rPr>
-        <w:t>src</w:t>
-      </w:r>
-      <w:proofErr w:type="spellEnd"/>
-      <w:r>
-        <w:rPr>
-          <w:lang w:val="en-GB"/>
-        </w:rPr>
-        <w:t xml:space="preserve">/hooks/             → Hooks </w:t>
-      </w:r>
-      <w:proofErr w:type="spellStart"/>
-      <w:r>
-        <w:rPr>
-          <w:lang w:val="en-GB"/>
-        </w:rPr>
-        <w:t>métier</w:t>
-      </w:r>
-      <w:proofErr w:type="spellEnd"/>
-      <w:r>
-        <w:rPr>
-          <w:lang w:val="en-GB"/>
-        </w:rPr>
-        <w:t xml:space="preserve"> (`</w:t>
-      </w:r>
-      <w:proofErr w:type="spellStart"/>
-      <w:r>
-        <w:rPr>
-          <w:lang w:val="en-GB"/>
-        </w:rPr>
-        <w:t>useScannedProducts</w:t>
-      </w:r>
-      <w:proofErr w:type="spellEnd"/>
-      <w:r>
-        <w:rPr>
-          <w:lang w:val="en-GB"/>
-        </w:rPr>
-        <w:t>`)</w:t>
-      </w:r>
-    </w:p>
-    <w:p>
-      <w:proofErr w:type="spellStart"/>
-      <w:proofErr w:type="gramStart"/>
-      <w:r>
-        <w:t>firebase</w:t>
-      </w:r>
-      <w:proofErr w:type="spellEnd"/>
-      <w:proofErr w:type="gramEnd"/>
-      <w:r>
-        <w:t>/</w:t>
-      </w:r>
-      <w:proofErr w:type="spellStart"/>
-      <w:r>
-        <w:t>functions</w:t>
-      </w:r>
-      <w:proofErr w:type="spellEnd"/>
-      <w:r>
-        <w:t xml:space="preserve">/    → Cloud </w:t>
-      </w:r>
-      <w:proofErr w:type="spellStart"/>
-      <w:r>
-        <w:t>Functions</w:t>
-      </w:r>
-      <w:proofErr w:type="spellEnd"/>
-      <w:r>
-        <w:t xml:space="preserve"> (purge + notifications rappel)</w:t>
-      </w:r>
-    </w:p>
-    <w:p>
-      <w:r>
-        <w:t>```</w:t>
-      </w:r>
-    </w:p>
     <w:p/>
     <w:p>
       <w:r>
-        <w:rPr>
-          <w:b/>
-          <w:bCs/>
-        </w:rPr>
-        <w:t>## Points d'attention</w:t>
-      </w:r>
-    </w:p>
-    <w:p/>
-    <w:p>
-      <w:r>
-        <w:t>- Les fichiers d'icônes `assets/icon.png`, `assets/splash.png`, `assets/adaptive-icon.png` doivent être fournis avant publication.</w:t>
-      </w:r>
-    </w:p>
-    <w:p>
-      <w:r>
-        <w:t>- Pour l'OCR de production, prévoyez une configuration ML Kit et des tests sur jeu d'images réelles.</w:t>
-      </w:r>
-    </w:p>
-    <w:p>
-      <w:r>
-        <w:t xml:space="preserve">- Le background </w:t>
-      </w:r>
-      <w:proofErr w:type="spellStart"/>
-      <w:r>
-        <w:t>fetch</w:t>
-      </w:r>
-      <w:proofErr w:type="spellEnd"/>
-      <w:r>
-        <w:t xml:space="preserve"> dépend des limitations de la plateforme (iOS/Android).</w:t>
-      </w:r>
-    </w:p>
-    <w:p>
-      <w:r>
-        <w:t>- RGPD : ajouter politique de confidentialité + écran consentement utilisateur avant mise en prod.</w:t>
-      </w:r>
-    </w:p>
-    <w:p/>
-    <w:p>
-      <w:r>
-        <w:rPr>
-          <w:b/>
-          <w:bCs/>
-        </w:rPr>
-        <w:t>## Prochaines étapes suggérées</w:t>
-      </w:r>
-    </w:p>
-    <w:p/>
-    <w:p>
-      <w:r>
-        <w:t>1. Intégrer Google ML Kit en natif pour un OCR plus précis (</w:t>
-      </w:r>
-      <w:proofErr w:type="gramStart"/>
-      <w:r>
-        <w:t>ex:</w:t>
-      </w:r>
-      <w:proofErr w:type="gramEnd"/>
-      <w:r>
-        <w:t xml:space="preserve"> via </w:t>
-      </w:r>
-      <w:proofErr w:type="spellStart"/>
-      <w:r>
-        <w:t>Firebase</w:t>
-      </w:r>
-      <w:proofErr w:type="spellEnd"/>
-      <w:r>
-        <w:t xml:space="preserve"> ML Vision).</w:t>
-      </w:r>
-    </w:p>
-    <w:p>
-      <w:r>
-        <w:t xml:space="preserve">2. Ajouter l'authentification </w:t>
-      </w:r>
-      <w:proofErr w:type="spellStart"/>
-      <w:r>
-        <w:t>Firebase</w:t>
-      </w:r>
-      <w:proofErr w:type="spellEnd"/>
-      <w:r>
-        <w:t xml:space="preserve"> pour synchroniser les scans entre appareils.</w:t>
-      </w:r>
-    </w:p>
-    <w:p>
-      <w:r>
-        <w:t>3. Mettre en place un pipeline CI (</w:t>
-      </w:r>
-      <w:proofErr w:type="spellStart"/>
-      <w:r>
-        <w:t>lint</w:t>
-      </w:r>
-      <w:proofErr w:type="spellEnd"/>
-      <w:r>
-        <w:t>, tests) et des workflows Expo Application Services (EAS).</w:t>
-      </w:r>
-    </w:p>
-    <w:p>
-      <w:r>
         <w:lastRenderedPageBreak/>
-        <w:t>4. Préparer la soumission App Store / Google Play (icônes, captures, métadonnées).</w:t>
+        <w:t>Intégr</w:t>
+      </w:r>
+      <w:r>
+        <w:t>ation</w:t>
+      </w:r>
+      <w:r>
+        <w:t xml:space="preserve"> Google ML Kit en natif pour un OCR plus précis (ex: via Firebase ML Vision).</w:t>
+      </w:r>
+    </w:p>
+    <w:p>
+      <w:r>
+        <w:t>S</w:t>
+      </w:r>
+      <w:r>
+        <w:t>oumission App Store / Google Play (icônes, captures, métadonnées).</w:t>
       </w:r>
     </w:p>
     <w:p/>

</xml_diff>